<commit_message>
embedded fonts in case sheet
</commit_message>
<xml_diff>
--- a/assets/CaseSheet.docx
+++ b/assets/CaseSheet.docx
@@ -20,6 +20,8 @@
           <w:lang w:eastAsia="ja-JP"/>
         </w:rPr>
       </w:pPr>
+      <w:bookmarkStart w:id="0" w:name="_GoBack"/>
+      <w:bookmarkEnd w:id="0"/>
       <w:r>
         <w:rPr>
           <w:rFonts w:ascii="Roboto Thin" w:eastAsiaTheme="majorEastAsia" w:hAnsi="Roboto Thin" w:cstheme="majorBidi"/>
@@ -51,106 +53,7 @@
           <w:szCs w:val="44"/>
           <w:lang w:eastAsia="ja-JP"/>
         </w:rPr>
-        <w:t>tera</w:t>
-      </w:r>
-      <w:r>
-        <w:rPr>
-          <w:rFonts w:ascii="Roboto Thin" w:eastAsiaTheme="majorEastAsia" w:hAnsi="Roboto Thin" w:cstheme="majorBidi"/>
-          <w:spacing w:val="-30"/>
-          <w:kern w:val="28"/>
-          <w:sz w:val="44"/>
-          <w:szCs w:val="44"/>
-          <w:lang w:eastAsia="ja-JP"/>
-        </w:rPr>
-        <w:t>c</w:t>
-      </w:r>
-      <w:r>
-        <w:rPr>
-          <w:rFonts w:ascii="Roboto Thin" w:eastAsiaTheme="majorEastAsia" w:hAnsi="Roboto Thin" w:cstheme="majorBidi"/>
-          <w:spacing w:val="-30"/>
-          <w:kern w:val="28"/>
-          <w:sz w:val="44"/>
-          <w:szCs w:val="44"/>
-          <w:lang w:eastAsia="ja-JP"/>
-        </w:rPr>
-        <w:t>tion</w:t>
-      </w:r>
-      <w:r>
-        <w:rPr>
-          <w:rFonts w:ascii="Roboto Thin" w:eastAsiaTheme="majorEastAsia" w:hAnsi="Roboto Thin" w:cstheme="majorBidi"/>
-          <w:spacing w:val="-30"/>
-          <w:kern w:val="28"/>
-          <w:sz w:val="44"/>
-          <w:szCs w:val="44"/>
-          <w:lang w:eastAsia="ja-JP"/>
-        </w:rPr>
-        <w:t xml:space="preserve"> </w:t>
-      </w:r>
-      <w:r>
-        <w:rPr>
-          <w:rFonts w:ascii="Roboto Thin" w:eastAsiaTheme="majorEastAsia" w:hAnsi="Roboto Thin" w:cstheme="majorBidi"/>
-          <w:spacing w:val="-30"/>
-          <w:kern w:val="28"/>
-          <w:sz w:val="44"/>
-          <w:szCs w:val="44"/>
-          <w:lang w:eastAsia="ja-JP"/>
-        </w:rPr>
-        <w:t>in</w:t>
-      </w:r>
-      <w:r>
-        <w:rPr>
-          <w:rFonts w:ascii="Roboto Thin" w:eastAsiaTheme="majorEastAsia" w:hAnsi="Roboto Thin" w:cstheme="majorBidi"/>
-          <w:spacing w:val="-30"/>
-          <w:kern w:val="28"/>
-          <w:sz w:val="44"/>
-          <w:szCs w:val="44"/>
-          <w:lang w:eastAsia="ja-JP"/>
-        </w:rPr>
-        <w:t xml:space="preserve"> </w:t>
-      </w:r>
-      <w:r>
-        <w:rPr>
-          <w:rFonts w:ascii="Roboto Thin" w:eastAsiaTheme="majorEastAsia" w:hAnsi="Roboto Thin" w:cstheme="majorBidi"/>
-          <w:spacing w:val="-30"/>
-          <w:kern w:val="28"/>
-          <w:sz w:val="44"/>
-          <w:szCs w:val="44"/>
-          <w:lang w:eastAsia="ja-JP"/>
-        </w:rPr>
-        <w:t>the</w:t>
-      </w:r>
-      <w:r>
-        <w:rPr>
-          <w:rFonts w:ascii="Roboto Thin" w:eastAsiaTheme="majorEastAsia" w:hAnsi="Roboto Thin" w:cstheme="majorBidi"/>
-          <w:spacing w:val="-30"/>
-          <w:kern w:val="28"/>
-          <w:sz w:val="44"/>
-          <w:szCs w:val="44"/>
-          <w:lang w:eastAsia="ja-JP"/>
-        </w:rPr>
-        <w:t xml:space="preserve"> </w:t>
-      </w:r>
-      <w:r>
-        <w:rPr>
-          <w:rFonts w:ascii="Roboto Thin" w:eastAsiaTheme="majorEastAsia" w:hAnsi="Roboto Thin" w:cstheme="majorBidi"/>
-          <w:spacing w:val="-30"/>
-          <w:kern w:val="28"/>
-          <w:sz w:val="44"/>
-          <w:szCs w:val="44"/>
-          <w:lang w:eastAsia="ja-JP"/>
-        </w:rPr>
-        <w:t>Publi</w:t>
-      </w:r>
-      <w:r>
-        <w:rPr>
-          <w:rFonts w:ascii="Roboto Thin" w:eastAsiaTheme="majorEastAsia" w:hAnsi="Roboto Thin" w:cstheme="majorBidi"/>
-          <w:spacing w:val="-30"/>
-          <w:kern w:val="28"/>
-          <w:sz w:val="44"/>
-          <w:szCs w:val="44"/>
-          <w:lang w:eastAsia="ja-JP"/>
-        </w:rPr>
-        <w:t>c</w:t>
+        <w:t>teraction in the Public</w:t>
       </w:r>
     </w:p>
     <w:p>
@@ -169,119 +72,7 @@
           <w:rFonts w:ascii="Roboto Light" w:eastAsiaTheme="minorEastAsia" w:hAnsi="Roboto Light" w:cstheme="minorBidi"/>
           <w:lang w:eastAsia="ja-JP"/>
         </w:rPr>
-        <w:t>Aestheti</w:t>
-      </w:r>
-      <w:r>
-        <w:rPr>
-          <w:rFonts w:ascii="Roboto Light" w:eastAsiaTheme="minorEastAsia" w:hAnsi="Roboto Light" w:cstheme="minorBidi"/>
-          <w:lang w:eastAsia="ja-JP"/>
-        </w:rPr>
-        <w:t>c</w:t>
-      </w:r>
-      <w:r>
-        <w:rPr>
-          <w:rFonts w:ascii="Roboto Light" w:eastAsiaTheme="minorEastAsia" w:hAnsi="Roboto Light" w:cstheme="minorBidi"/>
-          <w:lang w:eastAsia="ja-JP"/>
-        </w:rPr>
-        <w:t>s,</w:t>
-      </w:r>
-      <w:r>
-        <w:rPr>
-          <w:rFonts w:ascii="Roboto Light" w:eastAsiaTheme="minorEastAsia" w:hAnsi="Roboto Light" w:cstheme="minorBidi"/>
-          <w:lang w:eastAsia="ja-JP"/>
-        </w:rPr>
-        <w:t xml:space="preserve"> </w:t>
-      </w:r>
-      <w:r>
-        <w:rPr>
-          <w:rFonts w:ascii="Roboto Light" w:eastAsiaTheme="minorEastAsia" w:hAnsi="Roboto Light" w:cstheme="minorBidi"/>
-          <w:lang w:eastAsia="ja-JP"/>
-        </w:rPr>
-        <w:t>Social</w:t>
-      </w:r>
-      <w:r>
-        <w:rPr>
-          <w:rFonts w:ascii="Roboto Light" w:eastAsiaTheme="minorEastAsia" w:hAnsi="Roboto Light" w:cstheme="minorBidi"/>
-          <w:lang w:eastAsia="ja-JP"/>
-        </w:rPr>
-        <w:t xml:space="preserve"> </w:t>
-      </w:r>
-      <w:r>
-        <w:rPr>
-          <w:rFonts w:ascii="Roboto Light" w:eastAsiaTheme="minorEastAsia" w:hAnsi="Roboto Light" w:cstheme="minorBidi"/>
-          <w:lang w:eastAsia="ja-JP"/>
-        </w:rPr>
-        <w:t>A</w:t>
-      </w:r>
-      <w:r>
-        <w:rPr>
-          <w:rFonts w:ascii="Roboto Light" w:eastAsiaTheme="minorEastAsia" w:hAnsi="Roboto Light" w:cstheme="minorBidi"/>
-          <w:lang w:eastAsia="ja-JP"/>
-        </w:rPr>
-        <w:t>c</w:t>
-      </w:r>
-      <w:r>
-        <w:rPr>
-          <w:rFonts w:ascii="Roboto Light" w:eastAsiaTheme="minorEastAsia" w:hAnsi="Roboto Light" w:cstheme="minorBidi"/>
-          <w:lang w:eastAsia="ja-JP"/>
-        </w:rPr>
-        <w:t>ceptability,</w:t>
-      </w:r>
-      <w:r>
-        <w:rPr>
-          <w:rFonts w:ascii="Roboto Light" w:eastAsiaTheme="minorEastAsia" w:hAnsi="Roboto Light" w:cstheme="minorBidi"/>
-          <w:lang w:eastAsia="ja-JP"/>
-        </w:rPr>
-        <w:t xml:space="preserve"> </w:t>
-      </w:r>
-      <w:r>
-        <w:rPr>
-          <w:rFonts w:ascii="Roboto Light" w:eastAsiaTheme="minorEastAsia" w:hAnsi="Roboto Light" w:cstheme="minorBidi"/>
-          <w:lang w:eastAsia="ja-JP"/>
-        </w:rPr>
-        <w:t>and</w:t>
-      </w:r>
-      <w:r>
-        <w:rPr>
-          <w:rFonts w:ascii="Roboto Light" w:eastAsiaTheme="minorEastAsia" w:hAnsi="Roboto Light" w:cstheme="minorBidi"/>
-          <w:lang w:eastAsia="ja-JP"/>
-        </w:rPr>
-        <w:t xml:space="preserve"> </w:t>
-      </w:r>
-      <w:r>
-        <w:rPr>
-          <w:rFonts w:ascii="Roboto Light" w:eastAsiaTheme="minorEastAsia" w:hAnsi="Roboto Light" w:cstheme="minorBidi"/>
-          <w:lang w:eastAsia="ja-JP"/>
-        </w:rPr>
-        <w:t>Social</w:t>
-      </w:r>
-      <w:r>
-        <w:rPr>
-          <w:rFonts w:ascii="Roboto Light" w:eastAsiaTheme="minorEastAsia" w:hAnsi="Roboto Light" w:cstheme="minorBidi"/>
-          <w:lang w:eastAsia="ja-JP"/>
-        </w:rPr>
-        <w:t xml:space="preserve"> </w:t>
-      </w:r>
-      <w:r>
-        <w:rPr>
-          <w:rFonts w:ascii="Roboto Light" w:eastAsiaTheme="minorEastAsia" w:hAnsi="Roboto Light" w:cstheme="minorBidi"/>
-          <w:lang w:eastAsia="ja-JP"/>
-        </w:rPr>
-        <w:t>Conte</w:t>
-      </w:r>
-      <w:r>
-        <w:rPr>
-          <w:rFonts w:ascii="Roboto Light" w:eastAsiaTheme="minorEastAsia" w:hAnsi="Roboto Light" w:cstheme="minorBidi"/>
-          <w:lang w:eastAsia="ja-JP"/>
-        </w:rPr>
-        <w:t>x</w:t>
-      </w:r>
-      <w:r>
-        <w:rPr>
-          <w:rFonts w:ascii="Roboto Light" w:eastAsiaTheme="minorEastAsia" w:hAnsi="Roboto Light" w:cstheme="minorBidi"/>
-          <w:lang w:eastAsia="ja-JP"/>
-        </w:rPr>
-        <w:t>t</w:t>
+        <w:t>Aesthetics, Social Acceptability, and Social Context</w:t>
       </w:r>
     </w:p>
     <w:p>
@@ -312,21 +103,7 @@
           <w:rFonts w:ascii="Roboto Medium" w:eastAsiaTheme="minorEastAsia" w:hAnsi="Roboto Medium" w:cstheme="minorBidi"/>
           <w:lang w:eastAsia="ja-JP"/>
         </w:rPr>
-        <w:t>Case</w:t>
-      </w:r>
-      <w:r>
-        <w:rPr>
-          <w:rFonts w:ascii="Roboto Medium" w:eastAsiaTheme="minorEastAsia" w:hAnsi="Roboto Medium" w:cstheme="minorBidi"/>
-          <w:lang w:eastAsia="ja-JP"/>
-        </w:rPr>
-        <w:t xml:space="preserve"> </w:t>
-      </w:r>
-      <w:r>
-        <w:rPr>
-          <w:rFonts w:ascii="Roboto Medium" w:eastAsiaTheme="minorEastAsia" w:hAnsi="Roboto Medium" w:cstheme="minorBidi"/>
-          <w:lang w:eastAsia="ja-JP"/>
-        </w:rPr>
-        <w:t>Sheet</w:t>
+        <w:t>Case Sheet</w:t>
       </w:r>
     </w:p>
     <w:p>
@@ -352,287 +129,7 @@
           <w:rFonts w:ascii="Roboto Light" w:eastAsiaTheme="minorEastAsia" w:hAnsi="Roboto Light" w:cstheme="minorBidi"/>
           <w:lang w:eastAsia="ja-JP"/>
         </w:rPr>
-        <w:t xml:space="preserve">e ask </w:t>
-      </w:r>
-      <w:r>
-        <w:rPr>
-          <w:rFonts w:ascii="Roboto Light" w:eastAsiaTheme="minorEastAsia" w:hAnsi="Roboto Light" w:cstheme="minorBidi"/>
-          <w:lang w:eastAsia="ja-JP"/>
-        </w:rPr>
-        <w:t xml:space="preserve">all </w:t>
-      </w:r>
-      <w:r>
-        <w:rPr>
-          <w:rFonts w:ascii="Roboto Light" w:eastAsiaTheme="minorEastAsia" w:hAnsi="Roboto Light" w:cstheme="minorBidi"/>
-          <w:lang w:eastAsia="ja-JP"/>
-        </w:rPr>
-        <w:t>participants t</w:t>
-      </w:r>
-      <w:r>
-        <w:rPr>
-          <w:rFonts w:ascii="Roboto Light" w:eastAsiaTheme="minorEastAsia" w:hAnsi="Roboto Light" w:cstheme="minorBidi"/>
-          <w:lang w:eastAsia="ja-JP"/>
-        </w:rPr>
-        <w:t xml:space="preserve">o </w:t>
-      </w:r>
-      <w:r>
-        <w:rPr>
-          <w:rFonts w:ascii="Roboto Light" w:eastAsiaTheme="minorEastAsia" w:hAnsi="Roboto Light" w:cstheme="minorBidi"/>
-          <w:lang w:eastAsia="ja-JP"/>
-        </w:rPr>
-        <w:t>briefly describe a technology they frequently use or which they work on</w:t>
-      </w:r>
-      <w:r>
-        <w:rPr>
-          <w:rFonts w:ascii="Roboto Light" w:eastAsiaTheme="minorEastAsia" w:hAnsi="Roboto Light" w:cstheme="minorBidi"/>
-          <w:lang w:eastAsia="ja-JP"/>
-        </w:rPr>
-        <w:t xml:space="preserve">. </w:t>
-      </w:r>
-      <w:r>
-        <w:rPr>
-          <w:rFonts w:ascii="Roboto Light" w:eastAsiaTheme="minorEastAsia" w:hAnsi="Roboto Light" w:cstheme="minorBidi"/>
-          <w:lang w:eastAsia="ja-JP"/>
-        </w:rPr>
-        <w:t>The</w:t>
-      </w:r>
-      <w:r>
-        <w:rPr>
-          <w:rFonts w:ascii="Roboto Light" w:eastAsiaTheme="minorEastAsia" w:hAnsi="Roboto Light" w:cstheme="minorBidi"/>
-          <w:lang w:eastAsia="ja-JP"/>
-        </w:rPr>
-        <w:t xml:space="preserve"> </w:t>
-      </w:r>
-      <w:r>
-        <w:rPr>
-          <w:rFonts w:ascii="Roboto Light" w:eastAsiaTheme="minorEastAsia" w:hAnsi="Roboto Light" w:cstheme="minorBidi"/>
-          <w:lang w:eastAsia="ja-JP"/>
-        </w:rPr>
-        <w:t>te</w:t>
-      </w:r>
-      <w:r>
-        <w:rPr>
-          <w:rFonts w:ascii="Roboto Light" w:eastAsiaTheme="minorEastAsia" w:hAnsi="Roboto Light" w:cstheme="minorBidi"/>
-          <w:lang w:eastAsia="ja-JP"/>
-        </w:rPr>
-        <w:t>c</w:t>
-      </w:r>
-      <w:r>
-        <w:rPr>
-          <w:rFonts w:ascii="Roboto Light" w:eastAsiaTheme="minorEastAsia" w:hAnsi="Roboto Light" w:cstheme="minorBidi"/>
-          <w:lang w:eastAsia="ja-JP"/>
-        </w:rPr>
-        <w:t>hnology sh</w:t>
-      </w:r>
-      <w:r>
-        <w:rPr>
-          <w:rFonts w:ascii="Roboto Light" w:eastAsiaTheme="minorEastAsia" w:hAnsi="Roboto Light" w:cstheme="minorBidi"/>
-          <w:lang w:eastAsia="ja-JP"/>
-        </w:rPr>
-        <w:t>o</w:t>
-      </w:r>
-      <w:r>
-        <w:rPr>
-          <w:rFonts w:ascii="Roboto Light" w:eastAsiaTheme="minorEastAsia" w:hAnsi="Roboto Light" w:cstheme="minorBidi"/>
-          <w:lang w:eastAsia="ja-JP"/>
-        </w:rPr>
-        <w:t>uld ha</w:t>
-      </w:r>
-      <w:r>
-        <w:rPr>
-          <w:rFonts w:ascii="Roboto Light" w:eastAsiaTheme="minorEastAsia" w:hAnsi="Roboto Light" w:cstheme="minorBidi"/>
-          <w:lang w:eastAsia="ja-JP"/>
-        </w:rPr>
-        <w:t>v</w:t>
-      </w:r>
-      <w:r>
-        <w:rPr>
-          <w:rFonts w:ascii="Roboto Light" w:eastAsiaTheme="minorEastAsia" w:hAnsi="Roboto Light" w:cstheme="minorBidi"/>
-          <w:lang w:eastAsia="ja-JP"/>
-        </w:rPr>
-        <w:t xml:space="preserve">e a social use </w:t>
-      </w:r>
-      <w:r>
-        <w:rPr>
-          <w:rFonts w:ascii="Roboto Light" w:eastAsiaTheme="minorEastAsia" w:hAnsi="Roboto Light" w:cstheme="minorBidi"/>
-          <w:lang w:eastAsia="ja-JP"/>
-        </w:rPr>
-        <w:t>c</w:t>
-      </w:r>
-      <w:r>
-        <w:rPr>
-          <w:rFonts w:ascii="Roboto Light" w:eastAsiaTheme="minorEastAsia" w:hAnsi="Roboto Light" w:cstheme="minorBidi"/>
-          <w:lang w:eastAsia="ja-JP"/>
-        </w:rPr>
-        <w:t>onte</w:t>
-      </w:r>
-      <w:r>
-        <w:rPr>
-          <w:rFonts w:ascii="Roboto Light" w:eastAsiaTheme="minorEastAsia" w:hAnsi="Roboto Light" w:cstheme="minorBidi"/>
-          <w:lang w:eastAsia="ja-JP"/>
-        </w:rPr>
-        <w:t>x</w:t>
-      </w:r>
-      <w:r>
-        <w:rPr>
-          <w:rFonts w:ascii="Roboto Light" w:eastAsiaTheme="minorEastAsia" w:hAnsi="Roboto Light" w:cstheme="minorBidi"/>
-          <w:lang w:eastAsia="ja-JP"/>
-        </w:rPr>
-        <w:t xml:space="preserve">t, </w:t>
-      </w:r>
-      <w:r>
-        <w:rPr>
-          <w:rFonts w:ascii="Roboto Light" w:eastAsiaTheme="minorEastAsia" w:hAnsi="Roboto Light" w:cstheme="minorBidi"/>
-          <w:lang w:eastAsia="ja-JP"/>
-        </w:rPr>
-        <w:t>w</w:t>
-      </w:r>
-      <w:r>
-        <w:rPr>
-          <w:rFonts w:ascii="Roboto Light" w:eastAsiaTheme="minorEastAsia" w:hAnsi="Roboto Light" w:cstheme="minorBidi"/>
-          <w:lang w:eastAsia="ja-JP"/>
-        </w:rPr>
-        <w:t>hich means to us that some other people are present -</w:t>
-      </w:r>
-      <w:r>
-        <w:rPr>
-          <w:rFonts w:ascii="Roboto Light" w:eastAsiaTheme="minorEastAsia" w:hAnsi="Roboto Light" w:cstheme="minorBidi"/>
-          <w:lang w:eastAsia="ja-JP"/>
-        </w:rPr>
-        <w:t xml:space="preserve"> </w:t>
-      </w:r>
-      <w:r>
-        <w:rPr>
-          <w:rFonts w:ascii="Roboto Light" w:eastAsiaTheme="minorEastAsia" w:hAnsi="Roboto Light" w:cstheme="minorBidi"/>
-          <w:lang w:eastAsia="ja-JP"/>
-        </w:rPr>
-        <w:t>strangers,</w:t>
-      </w:r>
-      <w:r>
-        <w:rPr>
-          <w:rFonts w:ascii="Roboto Light" w:eastAsiaTheme="minorEastAsia" w:hAnsi="Roboto Light" w:cstheme="minorBidi"/>
-          <w:lang w:eastAsia="ja-JP"/>
-        </w:rPr>
-        <w:t xml:space="preserve"> </w:t>
-      </w:r>
-      <w:r>
-        <w:rPr>
-          <w:rFonts w:ascii="Roboto Light" w:eastAsiaTheme="minorEastAsia" w:hAnsi="Roboto Light" w:cstheme="minorBidi"/>
-          <w:lang w:eastAsia="ja-JP"/>
-        </w:rPr>
-        <w:t>colleagues,</w:t>
-      </w:r>
-      <w:r>
-        <w:rPr>
-          <w:rFonts w:ascii="Roboto Light" w:eastAsiaTheme="minorEastAsia" w:hAnsi="Roboto Light" w:cstheme="minorBidi"/>
-          <w:lang w:eastAsia="ja-JP"/>
-        </w:rPr>
-        <w:t xml:space="preserve"> </w:t>
-      </w:r>
-      <w:r>
-        <w:rPr>
-          <w:rFonts w:ascii="Roboto Light" w:eastAsiaTheme="minorEastAsia" w:hAnsi="Roboto Light" w:cstheme="minorBidi"/>
-          <w:lang w:eastAsia="ja-JP"/>
-        </w:rPr>
-        <w:t>or</w:t>
-      </w:r>
-      <w:r>
-        <w:rPr>
-          <w:rFonts w:ascii="Roboto Light" w:eastAsiaTheme="minorEastAsia" w:hAnsi="Roboto Light" w:cstheme="minorBidi"/>
-          <w:lang w:eastAsia="ja-JP"/>
-        </w:rPr>
-        <w:t xml:space="preserve"> </w:t>
-      </w:r>
-      <w:r>
-        <w:rPr>
-          <w:rFonts w:ascii="Roboto Light" w:eastAsiaTheme="minorEastAsia" w:hAnsi="Roboto Light" w:cstheme="minorBidi"/>
-          <w:lang w:eastAsia="ja-JP"/>
-        </w:rPr>
-        <w:t>family</w:t>
-      </w:r>
-      <w:r>
-        <w:rPr>
-          <w:rFonts w:ascii="Roboto Light" w:eastAsiaTheme="minorEastAsia" w:hAnsi="Roboto Light" w:cstheme="minorBidi"/>
-          <w:lang w:eastAsia="ja-JP"/>
-        </w:rPr>
-        <w:t xml:space="preserve"> </w:t>
-      </w:r>
-      <w:r>
-        <w:rPr>
-          <w:rFonts w:ascii="Roboto Light" w:eastAsiaTheme="minorEastAsia" w:hAnsi="Roboto Light" w:cstheme="minorBidi"/>
-          <w:lang w:eastAsia="ja-JP"/>
-        </w:rPr>
-        <w:t>members</w:t>
-      </w:r>
-      <w:r>
-        <w:rPr>
-          <w:rFonts w:ascii="Roboto Light" w:eastAsiaTheme="minorEastAsia" w:hAnsi="Roboto Light" w:cstheme="minorBidi"/>
-          <w:lang w:eastAsia="ja-JP"/>
-        </w:rPr>
-        <w:t xml:space="preserve"> </w:t>
-      </w:r>
-      <w:r>
-        <w:rPr>
-          <w:rFonts w:ascii="Roboto Light" w:eastAsiaTheme="minorEastAsia" w:hAnsi="Roboto Light" w:cstheme="minorBidi"/>
-          <w:lang w:eastAsia="ja-JP"/>
-        </w:rPr>
-        <w:t>(</w:t>
-      </w:r>
-      <w:r>
-        <w:rPr>
-          <w:rFonts w:ascii="Roboto Light" w:eastAsiaTheme="minorEastAsia" w:hAnsi="Roboto Light" w:cstheme="minorBidi"/>
-          <w:lang w:eastAsia="ja-JP"/>
-        </w:rPr>
-        <w:t>o</w:t>
-      </w:r>
-      <w:r>
-        <w:rPr>
-          <w:rFonts w:ascii="Roboto Light" w:eastAsiaTheme="minorEastAsia" w:hAnsi="Roboto Light" w:cstheme="minorBidi"/>
-          <w:lang w:eastAsia="ja-JP"/>
-        </w:rPr>
-        <w:t>r</w:t>
-      </w:r>
-      <w:r>
-        <w:rPr>
-          <w:rFonts w:ascii="Roboto Light" w:eastAsiaTheme="minorEastAsia" w:hAnsi="Roboto Light" w:cstheme="minorBidi"/>
-          <w:lang w:eastAsia="ja-JP"/>
-        </w:rPr>
-        <w:t xml:space="preserve"> </w:t>
-      </w:r>
-      <w:r>
-        <w:rPr>
-          <w:rFonts w:ascii="Roboto Light" w:eastAsiaTheme="minorEastAsia" w:hAnsi="Roboto Light" w:cstheme="minorBidi"/>
-          <w:lang w:eastAsia="ja-JP"/>
-        </w:rPr>
-        <w:t>any</w:t>
-      </w:r>
-      <w:r>
-        <w:rPr>
-          <w:rFonts w:ascii="Roboto Light" w:eastAsiaTheme="minorEastAsia" w:hAnsi="Roboto Light" w:cstheme="minorBidi"/>
-          <w:lang w:eastAsia="ja-JP"/>
-        </w:rPr>
-        <w:t xml:space="preserve"> </w:t>
-      </w:r>
-      <w:r>
-        <w:rPr>
-          <w:rFonts w:ascii="Roboto Light" w:eastAsiaTheme="minorEastAsia" w:hAnsi="Roboto Light" w:cstheme="minorBidi"/>
-          <w:lang w:eastAsia="ja-JP"/>
-        </w:rPr>
-        <w:t>other</w:t>
-      </w:r>
-      <w:r>
-        <w:rPr>
-          <w:rFonts w:ascii="Roboto Light" w:eastAsiaTheme="minorEastAsia" w:hAnsi="Roboto Light" w:cstheme="minorBidi"/>
-          <w:lang w:eastAsia="ja-JP"/>
-        </w:rPr>
-        <w:t xml:space="preserve"> </w:t>
-      </w:r>
-      <w:r>
-        <w:rPr>
-          <w:rFonts w:ascii="Roboto Light" w:eastAsiaTheme="minorEastAsia" w:hAnsi="Roboto Light" w:cstheme="minorBidi"/>
-          <w:lang w:eastAsia="ja-JP"/>
-        </w:rPr>
-        <w:t>people).</w:t>
+        <w:t>e ask all participants to briefly describe a technology they frequently use or which they work on. The technology should have a social use context, which means to us that some other people are present - strangers, colleagues, or family members (or any other people).</w:t>
       </w:r>
     </w:p>
     <w:p>
@@ -685,277 +182,7 @@
           <w:szCs w:val="22"/>
           <w:lang w:eastAsia="ja-JP"/>
         </w:rPr>
-        <w:t xml:space="preserve"> </w:t>
-      </w:r>
-      <w:r>
-        <w:rPr>
-          <w:rFonts w:ascii="Roboto Light" w:eastAsiaTheme="minorEastAsia" w:hAnsi="Roboto Light" w:cstheme="minorBidi"/>
-          <w:sz w:val="22"/>
-          <w:szCs w:val="22"/>
-          <w:lang w:eastAsia="ja-JP"/>
-        </w:rPr>
-        <w:t>out the bo</w:t>
-      </w:r>
-      <w:r>
-        <w:rPr>
-          <w:rFonts w:ascii="Roboto Light" w:eastAsiaTheme="minorEastAsia" w:hAnsi="Roboto Light" w:cstheme="minorBidi"/>
-          <w:sz w:val="22"/>
-          <w:szCs w:val="22"/>
-          <w:lang w:eastAsia="ja-JP"/>
-        </w:rPr>
-        <w:t>x</w:t>
-      </w:r>
-      <w:r>
-        <w:rPr>
-          <w:rFonts w:ascii="Roboto Light" w:eastAsiaTheme="minorEastAsia" w:hAnsi="Roboto Light" w:cstheme="minorBidi"/>
-          <w:sz w:val="22"/>
-          <w:szCs w:val="22"/>
-          <w:lang w:eastAsia="ja-JP"/>
-        </w:rPr>
-        <w:t>es below and attach this file to your email, together with the application form</w:t>
-      </w:r>
-      <w:r>
-        <w:rPr>
-          <w:rFonts w:ascii="Roboto Light" w:eastAsiaTheme="minorEastAsia" w:hAnsi="Roboto Light" w:cstheme="minorBidi"/>
-          <w:sz w:val="22"/>
-          <w:szCs w:val="22"/>
-          <w:lang w:eastAsia="ja-JP"/>
-        </w:rPr>
-        <w:t xml:space="preserve">. </w:t>
-      </w:r>
-      <w:r>
-        <w:rPr>
-          <w:rFonts w:ascii="Roboto Light" w:eastAsiaTheme="minorEastAsia" w:hAnsi="Roboto Light" w:cstheme="minorBidi"/>
-          <w:sz w:val="22"/>
-          <w:szCs w:val="22"/>
-          <w:lang w:eastAsia="ja-JP"/>
-        </w:rPr>
-        <w:t>We</w:t>
-      </w:r>
-      <w:r>
-        <w:rPr>
-          <w:rFonts w:ascii="Roboto Light" w:eastAsiaTheme="minorEastAsia" w:hAnsi="Roboto Light" w:cstheme="minorBidi"/>
-          <w:sz w:val="22"/>
-          <w:szCs w:val="22"/>
-          <w:lang w:eastAsia="ja-JP"/>
-        </w:rPr>
-        <w:t xml:space="preserve"> </w:t>
-      </w:r>
-      <w:r>
-        <w:rPr>
-          <w:rFonts w:ascii="Roboto Light" w:eastAsiaTheme="minorEastAsia" w:hAnsi="Roboto Light" w:cstheme="minorBidi"/>
-          <w:sz w:val="22"/>
-          <w:szCs w:val="22"/>
-          <w:lang w:eastAsia="ja-JP"/>
-        </w:rPr>
-        <w:t>will</w:t>
-      </w:r>
-      <w:r>
-        <w:rPr>
-          <w:rFonts w:ascii="Roboto Light" w:eastAsiaTheme="minorEastAsia" w:hAnsi="Roboto Light" w:cstheme="minorBidi"/>
-          <w:sz w:val="22"/>
-          <w:szCs w:val="22"/>
-          <w:lang w:eastAsia="ja-JP"/>
-        </w:rPr>
-        <w:t xml:space="preserve"> </w:t>
-      </w:r>
-      <w:r>
-        <w:rPr>
-          <w:rFonts w:ascii="Roboto Light" w:eastAsiaTheme="minorEastAsia" w:hAnsi="Roboto Light" w:cstheme="minorBidi"/>
-          <w:sz w:val="22"/>
-          <w:szCs w:val="22"/>
-          <w:lang w:eastAsia="ja-JP"/>
-        </w:rPr>
-        <w:t>use</w:t>
-      </w:r>
-      <w:r>
-        <w:rPr>
-          <w:rFonts w:ascii="Roboto Light" w:eastAsiaTheme="minorEastAsia" w:hAnsi="Roboto Light" w:cstheme="minorBidi"/>
-          <w:sz w:val="22"/>
-          <w:szCs w:val="22"/>
-          <w:lang w:eastAsia="ja-JP"/>
-        </w:rPr>
-        <w:t xml:space="preserve"> </w:t>
-      </w:r>
-      <w:r>
-        <w:rPr>
-          <w:rFonts w:ascii="Roboto Light" w:eastAsiaTheme="minorEastAsia" w:hAnsi="Roboto Light" w:cstheme="minorBidi"/>
-          <w:sz w:val="22"/>
-          <w:szCs w:val="22"/>
-          <w:lang w:eastAsia="ja-JP"/>
-        </w:rPr>
-        <w:t>these</w:t>
-      </w:r>
-      <w:r>
-        <w:rPr>
-          <w:rFonts w:ascii="Roboto Light" w:eastAsiaTheme="minorEastAsia" w:hAnsi="Roboto Light" w:cstheme="minorBidi"/>
-          <w:sz w:val="22"/>
-          <w:szCs w:val="22"/>
-          <w:lang w:eastAsia="ja-JP"/>
-        </w:rPr>
-        <w:t xml:space="preserve"> </w:t>
-      </w:r>
-      <w:r>
-        <w:rPr>
-          <w:rFonts w:ascii="Roboto Light" w:eastAsiaTheme="minorEastAsia" w:hAnsi="Roboto Light" w:cstheme="minorBidi"/>
-          <w:sz w:val="22"/>
-          <w:szCs w:val="22"/>
-          <w:lang w:eastAsia="ja-JP"/>
-        </w:rPr>
-        <w:t>cases</w:t>
-      </w:r>
-      <w:r>
-        <w:rPr>
-          <w:rFonts w:ascii="Roboto Light" w:eastAsiaTheme="minorEastAsia" w:hAnsi="Roboto Light" w:cstheme="minorBidi"/>
-          <w:sz w:val="22"/>
-          <w:szCs w:val="22"/>
-          <w:lang w:eastAsia="ja-JP"/>
-        </w:rPr>
-        <w:t xml:space="preserve"> </w:t>
-      </w:r>
-      <w:r>
-        <w:rPr>
-          <w:rFonts w:ascii="Roboto Light" w:eastAsiaTheme="minorEastAsia" w:hAnsi="Roboto Light" w:cstheme="minorBidi"/>
-          <w:sz w:val="22"/>
-          <w:szCs w:val="22"/>
-          <w:lang w:eastAsia="ja-JP"/>
-        </w:rPr>
-        <w:t>during</w:t>
-      </w:r>
-      <w:r>
-        <w:rPr>
-          <w:rFonts w:ascii="Roboto Light" w:eastAsiaTheme="minorEastAsia" w:hAnsi="Roboto Light" w:cstheme="minorBidi"/>
-          <w:sz w:val="22"/>
-          <w:szCs w:val="22"/>
-          <w:lang w:eastAsia="ja-JP"/>
-        </w:rPr>
-        <w:t xml:space="preserve"> </w:t>
-      </w:r>
-      <w:r>
-        <w:rPr>
-          <w:rFonts w:ascii="Roboto Light" w:eastAsiaTheme="minorEastAsia" w:hAnsi="Roboto Light" w:cstheme="minorBidi"/>
-          <w:sz w:val="22"/>
-          <w:szCs w:val="22"/>
-          <w:lang w:eastAsia="ja-JP"/>
-        </w:rPr>
-        <w:t>the</w:t>
-      </w:r>
-      <w:r>
-        <w:rPr>
-          <w:rFonts w:ascii="Roboto Light" w:eastAsiaTheme="minorEastAsia" w:hAnsi="Roboto Light" w:cstheme="minorBidi"/>
-          <w:sz w:val="22"/>
-          <w:szCs w:val="22"/>
-          <w:lang w:eastAsia="ja-JP"/>
-        </w:rPr>
-        <w:t xml:space="preserve"> </w:t>
-      </w:r>
-      <w:r>
-        <w:rPr>
-          <w:rFonts w:ascii="Roboto Light" w:eastAsiaTheme="minorEastAsia" w:hAnsi="Roboto Light" w:cstheme="minorBidi"/>
-          <w:sz w:val="22"/>
-          <w:szCs w:val="22"/>
-          <w:lang w:eastAsia="ja-JP"/>
-        </w:rPr>
-        <w:t>w</w:t>
-      </w:r>
-      <w:r>
-        <w:rPr>
-          <w:rFonts w:ascii="Roboto Light" w:eastAsiaTheme="minorEastAsia" w:hAnsi="Roboto Light" w:cstheme="minorBidi"/>
-          <w:sz w:val="22"/>
-          <w:szCs w:val="22"/>
-          <w:lang w:eastAsia="ja-JP"/>
-        </w:rPr>
-        <w:t>orkshop</w:t>
-      </w:r>
-      <w:r>
-        <w:rPr>
-          <w:rFonts w:ascii="Roboto Light" w:eastAsiaTheme="minorEastAsia" w:hAnsi="Roboto Light" w:cstheme="minorBidi"/>
-          <w:sz w:val="22"/>
-          <w:szCs w:val="22"/>
-          <w:lang w:eastAsia="ja-JP"/>
-        </w:rPr>
-        <w:t xml:space="preserve"> </w:t>
-      </w:r>
-      <w:r>
-        <w:rPr>
-          <w:rFonts w:ascii="Roboto Light" w:eastAsiaTheme="minorEastAsia" w:hAnsi="Roboto Light" w:cstheme="minorBidi"/>
-          <w:sz w:val="22"/>
-          <w:szCs w:val="22"/>
-          <w:lang w:eastAsia="ja-JP"/>
-        </w:rPr>
-        <w:t>in</w:t>
-      </w:r>
-      <w:r>
-        <w:rPr>
-          <w:rFonts w:ascii="Roboto Light" w:eastAsiaTheme="minorEastAsia" w:hAnsi="Roboto Light" w:cstheme="minorBidi"/>
-          <w:sz w:val="22"/>
-          <w:szCs w:val="22"/>
-          <w:lang w:eastAsia="ja-JP"/>
-        </w:rPr>
-        <w:t xml:space="preserve"> </w:t>
-      </w:r>
-      <w:r>
-        <w:rPr>
-          <w:rFonts w:ascii="Roboto Light" w:eastAsiaTheme="minorEastAsia" w:hAnsi="Roboto Light" w:cstheme="minorBidi"/>
-          <w:sz w:val="22"/>
-          <w:szCs w:val="22"/>
-          <w:lang w:eastAsia="ja-JP"/>
-        </w:rPr>
-        <w:t>an</w:t>
-      </w:r>
-      <w:r>
-        <w:rPr>
-          <w:rFonts w:ascii="Roboto Light" w:eastAsiaTheme="minorEastAsia" w:hAnsi="Roboto Light" w:cstheme="minorBidi"/>
-          <w:sz w:val="22"/>
-          <w:szCs w:val="22"/>
-          <w:lang w:eastAsia="ja-JP"/>
-        </w:rPr>
-        <w:t xml:space="preserve"> </w:t>
-      </w:r>
-      <w:r>
-        <w:rPr>
-          <w:rFonts w:ascii="Roboto Light" w:eastAsiaTheme="minorEastAsia" w:hAnsi="Roboto Light" w:cstheme="minorBidi"/>
-          <w:sz w:val="22"/>
-          <w:szCs w:val="22"/>
-          <w:lang w:eastAsia="ja-JP"/>
-        </w:rPr>
-        <w:t>interacti</w:t>
-      </w:r>
-      <w:r>
-        <w:rPr>
-          <w:rFonts w:ascii="Roboto Light" w:eastAsiaTheme="minorEastAsia" w:hAnsi="Roboto Light" w:cstheme="minorBidi"/>
-          <w:sz w:val="22"/>
-          <w:szCs w:val="22"/>
-          <w:lang w:eastAsia="ja-JP"/>
-        </w:rPr>
-        <w:t>v</w:t>
-      </w:r>
-      <w:r>
-        <w:rPr>
-          <w:rFonts w:ascii="Roboto Light" w:eastAsiaTheme="minorEastAsia" w:hAnsi="Roboto Light" w:cstheme="minorBidi"/>
-          <w:sz w:val="22"/>
-          <w:szCs w:val="22"/>
-          <w:lang w:eastAsia="ja-JP"/>
-        </w:rPr>
-        <w:t>e</w:t>
-      </w:r>
-      <w:r>
-        <w:rPr>
-          <w:rFonts w:ascii="Roboto Light" w:eastAsiaTheme="minorEastAsia" w:hAnsi="Roboto Light" w:cstheme="minorBidi"/>
-          <w:sz w:val="22"/>
-          <w:szCs w:val="22"/>
-          <w:lang w:eastAsia="ja-JP"/>
-        </w:rPr>
-        <w:t xml:space="preserve"> </w:t>
-      </w:r>
-      <w:r>
-        <w:rPr>
-          <w:rFonts w:ascii="Roboto Light" w:eastAsiaTheme="minorEastAsia" w:hAnsi="Roboto Light" w:cstheme="minorBidi"/>
-          <w:sz w:val="22"/>
-          <w:szCs w:val="22"/>
-          <w:lang w:eastAsia="ja-JP"/>
-        </w:rPr>
-        <w:t>session</w:t>
+        <w:t xml:space="preserve"> out the boxes below and attach this file to your email, together with the application form. We will use these cases during the workshop in an interactive session</w:t>
       </w:r>
       <w:r>
         <w:rPr>
@@ -1501,16 +728,7 @@
           <w:szCs w:val="16"/>
           <w:lang w:eastAsia="ja-JP"/>
         </w:rPr>
-        <w:t>T</w:t>
-      </w:r>
-      <w:r>
-        <w:rPr>
-          <w:rFonts w:ascii="Roboto Light" w:eastAsiaTheme="minorEastAsia" w:hAnsi="Roboto Light" w:cstheme="minorBidi"/>
-          <w:sz w:val="16"/>
-          <w:szCs w:val="16"/>
-          <w:lang w:eastAsia="ja-JP"/>
-        </w:rPr>
-        <w:t xml:space="preserve">he “Segway” example is meant to illustrate how such a sheet could look like. You can use photos or drawings or any other picture you consider appropriate. The technology can be anything </w:t>
+        <w:t xml:space="preserve">The “Segway” example is meant to illustrate how such a sheet could look like. You can use photos or drawings or any other picture you consider appropriate. The technology can be anything </w:t>
       </w:r>
       <w:r>
         <w:rPr>
@@ -1710,8 +928,6 @@
         </w:rPr>
         <w:t xml:space="preserve"> don’t protect from rain or snow, so people usually use them mostly when the weather is good.</w:t>
       </w:r>
-      <w:bookmarkStart w:id="0" w:name="_GoBack"/>
-      <w:bookmarkEnd w:id="0"/>
     </w:p>
     <w:p>
       <w:pPr>

</xml_diff>